<commit_message>
chang of tow days and make my note
</commit_message>
<xml_diff>
--- a/SEM1/DATA_STRUCTURE/unit-1/ass/1/Experiential_Learning_1.docx
+++ b/SEM1/DATA_STRUCTURE/unit-1/ass/1/Experiential_Learning_1.docx
@@ -17,8 +17,18 @@
           <w:szCs w:val="32"/>
           <w:lang w:val="en-US"/>
         </w:rPr>
-        <w:t>Name : Chovatiya Avikumar</w:t>
-      </w:r>
+        <w:t xml:space="preserve">Name : Chovatiya </w:t>
+      </w:r>
+      <w:proofErr w:type="spellStart"/>
+      <w:r>
+        <w:rPr>
+          <w:sz w:val="32"/>
+          <w:szCs w:val="32"/>
+          <w:lang w:val="en-US"/>
+        </w:rPr>
+        <w:t>Avikumar</w:t>
+      </w:r>
+      <w:proofErr w:type="spellEnd"/>
       <w:r>
         <w:rPr>
           <w:sz w:val="32"/>
@@ -248,7 +258,25 @@
           <w:szCs w:val="32"/>
           <w:lang w:val="en-US"/>
         </w:rPr>
-        <w:t>Use the sizeof operator to find the sizes of the following data types: int, float, double, char, and long.</w:t>
+        <w:t xml:space="preserve">Use the </w:t>
+      </w:r>
+      <w:proofErr w:type="spellStart"/>
+      <w:r>
+        <w:rPr>
+          <w:sz w:val="32"/>
+          <w:szCs w:val="32"/>
+          <w:lang w:val="en-US"/>
+        </w:rPr>
+        <w:t>sizeof</w:t>
+      </w:r>
+      <w:proofErr w:type="spellEnd"/>
+      <w:r>
+        <w:rPr>
+          <w:sz w:val="32"/>
+          <w:szCs w:val="32"/>
+          <w:lang w:val="en-US"/>
+        </w:rPr>
+        <w:t xml:space="preserve"> operator to find the sizes of the following data types: int, float, double, char, and long.</w:t>
       </w:r>
     </w:p>
     <w:p>
@@ -380,13 +408,41 @@
           <w:lang w:val="en-US"/>
         </w:rPr>
       </w:pPr>
-      <w:r>
-        <w:rPr>
-          <w:sz w:val="32"/>
-          <w:szCs w:val="32"/>
-          <w:lang w:val="en-US"/>
-        </w:rPr>
-        <w:t>printf("Size of int : %d bytes\n",sizeof(int));</w:t>
+      <w:proofErr w:type="spellStart"/>
+      <w:r>
+        <w:rPr>
+          <w:sz w:val="32"/>
+          <w:szCs w:val="32"/>
+          <w:lang w:val="en-US"/>
+        </w:rPr>
+        <w:t>printf</w:t>
+      </w:r>
+      <w:proofErr w:type="spellEnd"/>
+      <w:r>
+        <w:rPr>
+          <w:sz w:val="32"/>
+          <w:szCs w:val="32"/>
+          <w:lang w:val="en-US"/>
+        </w:rPr>
+        <w:t>("Size of int : %d bytes\n",</w:t>
+      </w:r>
+      <w:proofErr w:type="spellStart"/>
+      <w:r>
+        <w:rPr>
+          <w:sz w:val="32"/>
+          <w:szCs w:val="32"/>
+          <w:lang w:val="en-US"/>
+        </w:rPr>
+        <w:t>sizeof</w:t>
+      </w:r>
+      <w:proofErr w:type="spellEnd"/>
+      <w:r>
+        <w:rPr>
+          <w:sz w:val="32"/>
+          <w:szCs w:val="32"/>
+          <w:lang w:val="en-US"/>
+        </w:rPr>
+        <w:t>(int));</w:t>
       </w:r>
     </w:p>
     <w:p>
@@ -399,13 +455,41 @@
           <w:lang w:val="en-US"/>
         </w:rPr>
       </w:pPr>
-      <w:r>
-        <w:rPr>
-          <w:sz w:val="32"/>
-          <w:szCs w:val="32"/>
-          <w:lang w:val="en-US"/>
-        </w:rPr>
-        <w:t>printf("Size of float : %d bytes\n",sizeof(float));</w:t>
+      <w:proofErr w:type="spellStart"/>
+      <w:r>
+        <w:rPr>
+          <w:sz w:val="32"/>
+          <w:szCs w:val="32"/>
+          <w:lang w:val="en-US"/>
+        </w:rPr>
+        <w:t>printf</w:t>
+      </w:r>
+      <w:proofErr w:type="spellEnd"/>
+      <w:r>
+        <w:rPr>
+          <w:sz w:val="32"/>
+          <w:szCs w:val="32"/>
+          <w:lang w:val="en-US"/>
+        </w:rPr>
+        <w:t>("Size of float : %d bytes\n",</w:t>
+      </w:r>
+      <w:proofErr w:type="spellStart"/>
+      <w:r>
+        <w:rPr>
+          <w:sz w:val="32"/>
+          <w:szCs w:val="32"/>
+          <w:lang w:val="en-US"/>
+        </w:rPr>
+        <w:t>sizeof</w:t>
+      </w:r>
+      <w:proofErr w:type="spellEnd"/>
+      <w:r>
+        <w:rPr>
+          <w:sz w:val="32"/>
+          <w:szCs w:val="32"/>
+          <w:lang w:val="en-US"/>
+        </w:rPr>
+        <w:t>(float));</w:t>
       </w:r>
     </w:p>
     <w:p>
@@ -418,13 +502,41 @@
           <w:lang w:val="en-US"/>
         </w:rPr>
       </w:pPr>
-      <w:r>
-        <w:rPr>
-          <w:sz w:val="32"/>
-          <w:szCs w:val="32"/>
-          <w:lang w:val="en-US"/>
-        </w:rPr>
-        <w:t>printf("Size of double : %d bytes\n",sizeof(double));</w:t>
+      <w:proofErr w:type="spellStart"/>
+      <w:r>
+        <w:rPr>
+          <w:sz w:val="32"/>
+          <w:szCs w:val="32"/>
+          <w:lang w:val="en-US"/>
+        </w:rPr>
+        <w:t>printf</w:t>
+      </w:r>
+      <w:proofErr w:type="spellEnd"/>
+      <w:r>
+        <w:rPr>
+          <w:sz w:val="32"/>
+          <w:szCs w:val="32"/>
+          <w:lang w:val="en-US"/>
+        </w:rPr>
+        <w:t>("Size of double : %d bytes\n",</w:t>
+      </w:r>
+      <w:proofErr w:type="spellStart"/>
+      <w:r>
+        <w:rPr>
+          <w:sz w:val="32"/>
+          <w:szCs w:val="32"/>
+          <w:lang w:val="en-US"/>
+        </w:rPr>
+        <w:t>sizeof</w:t>
+      </w:r>
+      <w:proofErr w:type="spellEnd"/>
+      <w:r>
+        <w:rPr>
+          <w:sz w:val="32"/>
+          <w:szCs w:val="32"/>
+          <w:lang w:val="en-US"/>
+        </w:rPr>
+        <w:t>(double));</w:t>
       </w:r>
     </w:p>
     <w:p>
@@ -437,13 +549,41 @@
           <w:lang w:val="en-US"/>
         </w:rPr>
       </w:pPr>
-      <w:r>
-        <w:rPr>
-          <w:sz w:val="32"/>
-          <w:szCs w:val="32"/>
-          <w:lang w:val="en-US"/>
-        </w:rPr>
-        <w:t>printf("Size of char : %d bytes\n",sizeof(char));</w:t>
+      <w:proofErr w:type="spellStart"/>
+      <w:r>
+        <w:rPr>
+          <w:sz w:val="32"/>
+          <w:szCs w:val="32"/>
+          <w:lang w:val="en-US"/>
+        </w:rPr>
+        <w:t>printf</w:t>
+      </w:r>
+      <w:proofErr w:type="spellEnd"/>
+      <w:r>
+        <w:rPr>
+          <w:sz w:val="32"/>
+          <w:szCs w:val="32"/>
+          <w:lang w:val="en-US"/>
+        </w:rPr>
+        <w:t>("Size of char : %d bytes\n",</w:t>
+      </w:r>
+      <w:proofErr w:type="spellStart"/>
+      <w:r>
+        <w:rPr>
+          <w:sz w:val="32"/>
+          <w:szCs w:val="32"/>
+          <w:lang w:val="en-US"/>
+        </w:rPr>
+        <w:t>sizeof</w:t>
+      </w:r>
+      <w:proofErr w:type="spellEnd"/>
+      <w:r>
+        <w:rPr>
+          <w:sz w:val="32"/>
+          <w:szCs w:val="32"/>
+          <w:lang w:val="en-US"/>
+        </w:rPr>
+        <w:t>(char));</w:t>
       </w:r>
     </w:p>
     <w:p>
@@ -456,13 +596,41 @@
           <w:lang w:val="en-US"/>
         </w:rPr>
       </w:pPr>
-      <w:r>
-        <w:rPr>
-          <w:sz w:val="32"/>
-          <w:szCs w:val="32"/>
-          <w:lang w:val="en-US"/>
-        </w:rPr>
-        <w:t>printf("Size of long : %d bytes\n",sizeof(long));</w:t>
+      <w:proofErr w:type="spellStart"/>
+      <w:r>
+        <w:rPr>
+          <w:sz w:val="32"/>
+          <w:szCs w:val="32"/>
+          <w:lang w:val="en-US"/>
+        </w:rPr>
+        <w:t>printf</w:t>
+      </w:r>
+      <w:proofErr w:type="spellEnd"/>
+      <w:r>
+        <w:rPr>
+          <w:sz w:val="32"/>
+          <w:szCs w:val="32"/>
+          <w:lang w:val="en-US"/>
+        </w:rPr>
+        <w:t>("Size of long : %d bytes\n",</w:t>
+      </w:r>
+      <w:proofErr w:type="spellStart"/>
+      <w:r>
+        <w:rPr>
+          <w:sz w:val="32"/>
+          <w:szCs w:val="32"/>
+          <w:lang w:val="en-US"/>
+        </w:rPr>
+        <w:t>sizeof</w:t>
+      </w:r>
+      <w:proofErr w:type="spellEnd"/>
+      <w:r>
+        <w:rPr>
+          <w:sz w:val="32"/>
+          <w:szCs w:val="32"/>
+          <w:lang w:val="en-US"/>
+        </w:rPr>
+        <w:t>(long));</w:t>
       </w:r>
     </w:p>
     <w:p>
@@ -577,7 +745,23 @@
           <w:sz w:val="32"/>
           <w:szCs w:val="32"/>
         </w:rPr>
-        <w:t>Size of int : 4 bytes</w:t>
+        <w:t xml:space="preserve">Size of </w:t>
+      </w:r>
+      <w:proofErr w:type="gramStart"/>
+      <w:r>
+        <w:rPr>
+          <w:sz w:val="32"/>
+          <w:szCs w:val="32"/>
+        </w:rPr>
+        <w:t>int :</w:t>
+      </w:r>
+      <w:proofErr w:type="gramEnd"/>
+      <w:r>
+        <w:rPr>
+          <w:sz w:val="32"/>
+          <w:szCs w:val="32"/>
+        </w:rPr>
+        <w:t xml:space="preserve"> 4 bytes</w:t>
       </w:r>
     </w:p>
     <w:p>
@@ -594,7 +778,23 @@
           <w:sz w:val="32"/>
           <w:szCs w:val="32"/>
         </w:rPr>
-        <w:t>Size of float : 4 bytes</w:t>
+        <w:t xml:space="preserve">Size of </w:t>
+      </w:r>
+      <w:proofErr w:type="gramStart"/>
+      <w:r>
+        <w:rPr>
+          <w:sz w:val="32"/>
+          <w:szCs w:val="32"/>
+        </w:rPr>
+        <w:t>float :</w:t>
+      </w:r>
+      <w:proofErr w:type="gramEnd"/>
+      <w:r>
+        <w:rPr>
+          <w:sz w:val="32"/>
+          <w:szCs w:val="32"/>
+        </w:rPr>
+        <w:t xml:space="preserve"> 4 bytes</w:t>
       </w:r>
     </w:p>
     <w:p>
@@ -611,7 +811,23 @@
           <w:sz w:val="32"/>
           <w:szCs w:val="32"/>
         </w:rPr>
-        <w:t>Size of double : 8 bytes</w:t>
+        <w:t xml:space="preserve">Size of </w:t>
+      </w:r>
+      <w:proofErr w:type="gramStart"/>
+      <w:r>
+        <w:rPr>
+          <w:sz w:val="32"/>
+          <w:szCs w:val="32"/>
+        </w:rPr>
+        <w:t>double :</w:t>
+      </w:r>
+      <w:proofErr w:type="gramEnd"/>
+      <w:r>
+        <w:rPr>
+          <w:sz w:val="32"/>
+          <w:szCs w:val="32"/>
+        </w:rPr>
+        <w:t xml:space="preserve"> 8 bytes</w:t>
       </w:r>
     </w:p>
     <w:p>
@@ -628,8 +844,33 @@
           <w:sz w:val="32"/>
           <w:szCs w:val="32"/>
         </w:rPr>
-        <w:t>Size of char : 1 bytes</w:t>
-      </w:r>
+        <w:t xml:space="preserve">Size of </w:t>
+      </w:r>
+      <w:proofErr w:type="gramStart"/>
+      <w:r>
+        <w:rPr>
+          <w:sz w:val="32"/>
+          <w:szCs w:val="32"/>
+        </w:rPr>
+        <w:t>char :</w:t>
+      </w:r>
+      <w:proofErr w:type="gramEnd"/>
+      <w:r>
+        <w:rPr>
+          <w:sz w:val="32"/>
+          <w:szCs w:val="32"/>
+        </w:rPr>
+        <w:t xml:space="preserve"> 1 </w:t>
+      </w:r>
+      <w:proofErr w:type="gramStart"/>
+      <w:r>
+        <w:rPr>
+          <w:sz w:val="32"/>
+          <w:szCs w:val="32"/>
+        </w:rPr>
+        <w:t>bytes</w:t>
+      </w:r>
+      <w:proofErr w:type="gramEnd"/>
     </w:p>
     <w:p>
       <w:pPr>
@@ -645,7 +886,23 @@
           <w:sz w:val="32"/>
           <w:szCs w:val="32"/>
         </w:rPr>
-        <w:t>Size of long : 4 bytes</w:t>
+        <w:t xml:space="preserve">Size of </w:t>
+      </w:r>
+      <w:proofErr w:type="gramStart"/>
+      <w:r>
+        <w:rPr>
+          <w:sz w:val="32"/>
+          <w:szCs w:val="32"/>
+        </w:rPr>
+        <w:t>long :</w:t>
+      </w:r>
+      <w:proofErr w:type="gramEnd"/>
+      <w:r>
+        <w:rPr>
+          <w:sz w:val="32"/>
+          <w:szCs w:val="32"/>
+        </w:rPr>
+        <w:t xml:space="preserve"> 4 bytes</w:t>
       </w:r>
     </w:p>
     <w:p>
@@ -916,8 +1173,17 @@
           <w:sz w:val="32"/>
           <w:szCs w:val="32"/>
         </w:rPr>
-        <w:t>int main(){</w:t>
-      </w:r>
+        <w:t xml:space="preserve">int </w:t>
+      </w:r>
+      <w:proofErr w:type="gramStart"/>
+      <w:r>
+        <w:rPr>
+          <w:sz w:val="32"/>
+          <w:szCs w:val="32"/>
+        </w:rPr>
+        <w:t>main(){</w:t>
+      </w:r>
+      <w:proofErr w:type="gramEnd"/>
     </w:p>
     <w:p>
       <w:pPr>
@@ -933,7 +1199,23 @@
           <w:sz w:val="32"/>
           <w:szCs w:val="32"/>
         </w:rPr>
-        <w:t>int a[5]={10,20,30,40,50};</w:t>
+        <w:t xml:space="preserve">int </w:t>
+      </w:r>
+      <w:proofErr w:type="gramStart"/>
+      <w:r>
+        <w:rPr>
+          <w:sz w:val="32"/>
+          <w:szCs w:val="32"/>
+        </w:rPr>
+        <w:t>a[5]=</w:t>
+      </w:r>
+      <w:proofErr w:type="gramEnd"/>
+      <w:r>
+        <w:rPr>
+          <w:sz w:val="32"/>
+          <w:szCs w:val="32"/>
+        </w:rPr>
+        <w:t>{10,20,30,40,50};</w:t>
       </w:r>
     </w:p>
     <w:p>
@@ -950,7 +1232,23 @@
           <w:sz w:val="32"/>
           <w:szCs w:val="32"/>
         </w:rPr>
-        <w:t>int *ptr = a;</w:t>
+        <w:t>int *</w:t>
+      </w:r>
+      <w:proofErr w:type="spellStart"/>
+      <w:r>
+        <w:rPr>
+          <w:sz w:val="32"/>
+          <w:szCs w:val="32"/>
+        </w:rPr>
+        <w:t>ptr</w:t>
+      </w:r>
+      <w:proofErr w:type="spellEnd"/>
+      <w:r>
+        <w:rPr>
+          <w:sz w:val="32"/>
+          <w:szCs w:val="32"/>
+        </w:rPr>
+        <w:t xml:space="preserve"> = a;</w:t>
       </w:r>
     </w:p>
     <w:p>
@@ -962,13 +1260,79 @@
           <w:szCs w:val="32"/>
         </w:rPr>
       </w:pPr>
-      <w:r>
-        <w:rPr>
-          <w:sz w:val="32"/>
-          <w:szCs w:val="32"/>
-        </w:rPr>
-        <w:t>for(int i=0;i&lt;5;i++){</w:t>
-      </w:r>
+      <w:proofErr w:type="gramStart"/>
+      <w:r>
+        <w:rPr>
+          <w:sz w:val="32"/>
+          <w:szCs w:val="32"/>
+        </w:rPr>
+        <w:t>for(</w:t>
+      </w:r>
+      <w:proofErr w:type="gramEnd"/>
+      <w:r>
+        <w:rPr>
+          <w:sz w:val="32"/>
+          <w:szCs w:val="32"/>
+        </w:rPr>
+        <w:t xml:space="preserve">int </w:t>
+      </w:r>
+      <w:proofErr w:type="spellStart"/>
+      <w:r>
+        <w:rPr>
+          <w:sz w:val="32"/>
+          <w:szCs w:val="32"/>
+        </w:rPr>
+        <w:t>i</w:t>
+      </w:r>
+      <w:proofErr w:type="spellEnd"/>
+      <w:r>
+        <w:rPr>
+          <w:sz w:val="32"/>
+          <w:szCs w:val="32"/>
+        </w:rPr>
+        <w:t>=</w:t>
+      </w:r>
+      <w:proofErr w:type="gramStart"/>
+      <w:r>
+        <w:rPr>
+          <w:sz w:val="32"/>
+          <w:szCs w:val="32"/>
+        </w:rPr>
+        <w:t>0;i</w:t>
+      </w:r>
+      <w:proofErr w:type="gramEnd"/>
+      <w:r>
+        <w:rPr>
+          <w:sz w:val="32"/>
+          <w:szCs w:val="32"/>
+        </w:rPr>
+        <w:t>&lt;</w:t>
+      </w:r>
+      <w:proofErr w:type="gramStart"/>
+      <w:r>
+        <w:rPr>
+          <w:sz w:val="32"/>
+          <w:szCs w:val="32"/>
+        </w:rPr>
+        <w:t>5;i</w:t>
+      </w:r>
+      <w:proofErr w:type="gramEnd"/>
+      <w:r>
+        <w:rPr>
+          <w:sz w:val="32"/>
+          <w:szCs w:val="32"/>
+        </w:rPr>
+        <w:t>+</w:t>
+      </w:r>
+      <w:proofErr w:type="gramStart"/>
+      <w:r>
+        <w:rPr>
+          <w:sz w:val="32"/>
+          <w:szCs w:val="32"/>
+        </w:rPr>
+        <w:t>+){</w:t>
+      </w:r>
+      <w:proofErr w:type="gramEnd"/>
     </w:p>
     <w:p>
       <w:pPr>
@@ -984,7 +1348,55 @@
           <w:sz w:val="32"/>
           <w:szCs w:val="32"/>
         </w:rPr>
-        <w:t>    printf("%d,",*(ptr+i));</w:t>
+        <w:t xml:space="preserve">    </w:t>
+      </w:r>
+      <w:proofErr w:type="spellStart"/>
+      <w:r>
+        <w:rPr>
+          <w:sz w:val="32"/>
+          <w:szCs w:val="32"/>
+        </w:rPr>
+        <w:t>printf</w:t>
+      </w:r>
+      <w:proofErr w:type="spellEnd"/>
+      <w:r>
+        <w:rPr>
+          <w:sz w:val="32"/>
+          <w:szCs w:val="32"/>
+        </w:rPr>
+        <w:t>("%d,</w:t>
+      </w:r>
+      <w:proofErr w:type="gramStart"/>
+      <w:r>
+        <w:rPr>
+          <w:sz w:val="32"/>
+          <w:szCs w:val="32"/>
+        </w:rPr>
+        <w:t>",*</w:t>
+      </w:r>
+      <w:proofErr w:type="gramEnd"/>
+      <w:r>
+        <w:rPr>
+          <w:sz w:val="32"/>
+          <w:szCs w:val="32"/>
+        </w:rPr>
+        <w:t>(</w:t>
+      </w:r>
+      <w:proofErr w:type="spellStart"/>
+      <w:r>
+        <w:rPr>
+          <w:sz w:val="32"/>
+          <w:szCs w:val="32"/>
+        </w:rPr>
+        <w:t>ptr+i</w:t>
+      </w:r>
+      <w:proofErr w:type="spellEnd"/>
+      <w:r>
+        <w:rPr>
+          <w:sz w:val="32"/>
+          <w:szCs w:val="32"/>
+        </w:rPr>
+        <w:t>));</w:t>
       </w:r>
     </w:p>
     <w:p>
@@ -1402,7 +1814,25 @@
           <w:szCs w:val="32"/>
           <w:lang w:val="en-US"/>
         </w:rPr>
-        <w:t>Write a function to calculate tha sum of elements of the matrix and return the result.</w:t>
+        <w:t xml:space="preserve">Write a function to calculate </w:t>
+      </w:r>
+      <w:proofErr w:type="spellStart"/>
+      <w:r>
+        <w:rPr>
+          <w:sz w:val="32"/>
+          <w:szCs w:val="32"/>
+          <w:lang w:val="en-US"/>
+        </w:rPr>
+        <w:t>tha</w:t>
+      </w:r>
+      <w:proofErr w:type="spellEnd"/>
+      <w:r>
+        <w:rPr>
+          <w:sz w:val="32"/>
+          <w:szCs w:val="32"/>
+          <w:lang w:val="en-US"/>
+        </w:rPr>
+        <w:t xml:space="preserve"> sum of elements of the matrix and return the result.</w:t>
       </w:r>
     </w:p>
     <w:p>
@@ -1518,8 +1948,18 @@
           <w:szCs w:val="32"/>
           <w:u w:val="single"/>
         </w:rPr>
-        <w:t>int main(){</w:t>
-      </w:r>
+        <w:t xml:space="preserve">int </w:t>
+      </w:r>
+      <w:proofErr w:type="gramStart"/>
+      <w:r>
+        <w:rPr>
+          <w:sz w:val="32"/>
+          <w:szCs w:val="32"/>
+          <w:u w:val="single"/>
+        </w:rPr>
+        <w:t>main(){</w:t>
+      </w:r>
+      <w:proofErr w:type="gramEnd"/>
     </w:p>
     <w:p>
       <w:pPr>
@@ -1548,7 +1988,79 @@
           <w:szCs w:val="32"/>
           <w:u w:val="single"/>
         </w:rPr>
-        <w:t>int a[3][3]={{10,20,30},{40,50,60},{70,80,90}};</w:t>
+        <w:t xml:space="preserve">int </w:t>
+      </w:r>
+      <w:proofErr w:type="gramStart"/>
+      <w:r>
+        <w:rPr>
+          <w:sz w:val="32"/>
+          <w:szCs w:val="32"/>
+          <w:u w:val="single"/>
+        </w:rPr>
+        <w:t>a[</w:t>
+      </w:r>
+      <w:proofErr w:type="gramEnd"/>
+      <w:r>
+        <w:rPr>
+          <w:sz w:val="32"/>
+          <w:szCs w:val="32"/>
+          <w:u w:val="single"/>
+        </w:rPr>
+        <w:t>3][</w:t>
+      </w:r>
+      <w:proofErr w:type="gramStart"/>
+      <w:r>
+        <w:rPr>
+          <w:sz w:val="32"/>
+          <w:szCs w:val="32"/>
+          <w:u w:val="single"/>
+        </w:rPr>
+        <w:t>3]=</w:t>
+      </w:r>
+      <w:proofErr w:type="gramEnd"/>
+      <w:r>
+        <w:rPr>
+          <w:sz w:val="32"/>
+          <w:szCs w:val="32"/>
+          <w:u w:val="single"/>
+        </w:rPr>
+        <w:t>{{10,20,30</w:t>
+      </w:r>
+      <w:proofErr w:type="gramStart"/>
+      <w:r>
+        <w:rPr>
+          <w:sz w:val="32"/>
+          <w:szCs w:val="32"/>
+          <w:u w:val="single"/>
+        </w:rPr>
+        <w:t>},{</w:t>
+      </w:r>
+      <w:proofErr w:type="gramEnd"/>
+      <w:r>
+        <w:rPr>
+          <w:sz w:val="32"/>
+          <w:szCs w:val="32"/>
+          <w:u w:val="single"/>
+        </w:rPr>
+        <w:t>40,50,60</w:t>
+      </w:r>
+      <w:proofErr w:type="gramStart"/>
+      <w:r>
+        <w:rPr>
+          <w:sz w:val="32"/>
+          <w:szCs w:val="32"/>
+          <w:u w:val="single"/>
+        </w:rPr>
+        <w:t>},{</w:t>
+      </w:r>
+      <w:proofErr w:type="gramEnd"/>
+      <w:r>
+        <w:rPr>
+          <w:sz w:val="32"/>
+          <w:szCs w:val="32"/>
+          <w:u w:val="single"/>
+        </w:rPr>
+        <w:t>70,80,90}};</w:t>
       </w:r>
     </w:p>
     <w:p>
@@ -1580,14 +2092,88 @@
           <w:u w:val="single"/>
         </w:rPr>
       </w:pPr>
-      <w:r>
-        <w:rPr>
-          <w:sz w:val="32"/>
-          <w:szCs w:val="32"/>
-          <w:u w:val="single"/>
-        </w:rPr>
-        <w:t>for(int i=0;i&lt;3;i++){</w:t>
-      </w:r>
+      <w:proofErr w:type="gramStart"/>
+      <w:r>
+        <w:rPr>
+          <w:sz w:val="32"/>
+          <w:szCs w:val="32"/>
+          <w:u w:val="single"/>
+        </w:rPr>
+        <w:t>for(</w:t>
+      </w:r>
+      <w:proofErr w:type="gramEnd"/>
+      <w:r>
+        <w:rPr>
+          <w:sz w:val="32"/>
+          <w:szCs w:val="32"/>
+          <w:u w:val="single"/>
+        </w:rPr>
+        <w:t xml:space="preserve">int </w:t>
+      </w:r>
+      <w:proofErr w:type="spellStart"/>
+      <w:r>
+        <w:rPr>
+          <w:sz w:val="32"/>
+          <w:szCs w:val="32"/>
+          <w:u w:val="single"/>
+        </w:rPr>
+        <w:t>i</w:t>
+      </w:r>
+      <w:proofErr w:type="spellEnd"/>
+      <w:r>
+        <w:rPr>
+          <w:sz w:val="32"/>
+          <w:szCs w:val="32"/>
+          <w:u w:val="single"/>
+        </w:rPr>
+        <w:t>=</w:t>
+      </w:r>
+      <w:proofErr w:type="gramStart"/>
+      <w:r>
+        <w:rPr>
+          <w:sz w:val="32"/>
+          <w:szCs w:val="32"/>
+          <w:u w:val="single"/>
+        </w:rPr>
+        <w:t>0;i</w:t>
+      </w:r>
+      <w:proofErr w:type="gramEnd"/>
+      <w:r>
+        <w:rPr>
+          <w:sz w:val="32"/>
+          <w:szCs w:val="32"/>
+          <w:u w:val="single"/>
+        </w:rPr>
+        <w:t>&lt;</w:t>
+      </w:r>
+      <w:proofErr w:type="gramStart"/>
+      <w:r>
+        <w:rPr>
+          <w:sz w:val="32"/>
+          <w:szCs w:val="32"/>
+          <w:u w:val="single"/>
+        </w:rPr>
+        <w:t>3;i</w:t>
+      </w:r>
+      <w:proofErr w:type="gramEnd"/>
+      <w:r>
+        <w:rPr>
+          <w:sz w:val="32"/>
+          <w:szCs w:val="32"/>
+          <w:u w:val="single"/>
+        </w:rPr>
+        <w:t>+</w:t>
+      </w:r>
+      <w:proofErr w:type="gramStart"/>
+      <w:r>
+        <w:rPr>
+          <w:sz w:val="32"/>
+          <w:szCs w:val="32"/>
+          <w:u w:val="single"/>
+        </w:rPr>
+        <w:t>+){</w:t>
+      </w:r>
+      <w:proofErr w:type="gramEnd"/>
     </w:p>
     <w:p>
       <w:pPr>
@@ -1605,8 +2191,54 @@
           <w:szCs w:val="32"/>
           <w:u w:val="single"/>
         </w:rPr>
-        <w:t>    for(int j=0;j&lt;3;j++){</w:t>
-      </w:r>
+        <w:t xml:space="preserve">    </w:t>
+      </w:r>
+      <w:proofErr w:type="gramStart"/>
+      <w:r>
+        <w:rPr>
+          <w:sz w:val="32"/>
+          <w:szCs w:val="32"/>
+          <w:u w:val="single"/>
+        </w:rPr>
+        <w:t>for(</w:t>
+      </w:r>
+      <w:proofErr w:type="gramEnd"/>
+      <w:r>
+        <w:rPr>
+          <w:sz w:val="32"/>
+          <w:szCs w:val="32"/>
+          <w:u w:val="single"/>
+        </w:rPr>
+        <w:t>int j=</w:t>
+      </w:r>
+      <w:proofErr w:type="gramStart"/>
+      <w:r>
+        <w:rPr>
+          <w:sz w:val="32"/>
+          <w:szCs w:val="32"/>
+          <w:u w:val="single"/>
+        </w:rPr>
+        <w:t>0;j</w:t>
+      </w:r>
+      <w:proofErr w:type="gramEnd"/>
+      <w:r>
+        <w:rPr>
+          <w:sz w:val="32"/>
+          <w:szCs w:val="32"/>
+          <w:u w:val="single"/>
+        </w:rPr>
+        <w:t>&lt;</w:t>
+      </w:r>
+      <w:proofErr w:type="gramStart"/>
+      <w:r>
+        <w:rPr>
+          <w:sz w:val="32"/>
+          <w:szCs w:val="32"/>
+          <w:u w:val="single"/>
+        </w:rPr>
+        <w:t>3;j++){</w:t>
+      </w:r>
+      <w:proofErr w:type="gramEnd"/>
     </w:p>
     <w:p>
       <w:pPr>
@@ -1624,7 +2256,25 @@
           <w:szCs w:val="32"/>
           <w:u w:val="single"/>
         </w:rPr>
-        <w:t>        result += a[i][j];  </w:t>
+        <w:t>        result += a[</w:t>
+      </w:r>
+      <w:proofErr w:type="spellStart"/>
+      <w:r>
+        <w:rPr>
+          <w:sz w:val="32"/>
+          <w:szCs w:val="32"/>
+          <w:u w:val="single"/>
+        </w:rPr>
+        <w:t>i</w:t>
+      </w:r>
+      <w:proofErr w:type="spellEnd"/>
+      <w:r>
+        <w:rPr>
+          <w:sz w:val="32"/>
+          <w:szCs w:val="32"/>
+          <w:u w:val="single"/>
+        </w:rPr>
+        <w:t>][j];  </w:t>
       </w:r>
     </w:p>
     <w:p>
@@ -1675,13 +2325,79 @@
           <w:u w:val="single"/>
         </w:rPr>
       </w:pPr>
-      <w:r>
-        <w:rPr>
-          <w:sz w:val="32"/>
-          <w:szCs w:val="32"/>
-          <w:u w:val="single"/>
-        </w:rPr>
-        <w:t>printf("sum of all elements : %d",result);</w:t>
+      <w:proofErr w:type="spellStart"/>
+      <w:proofErr w:type="gramStart"/>
+      <w:r>
+        <w:rPr>
+          <w:sz w:val="32"/>
+          <w:szCs w:val="32"/>
+          <w:u w:val="single"/>
+        </w:rPr>
+        <w:t>printf</w:t>
+      </w:r>
+      <w:proofErr w:type="spellEnd"/>
+      <w:r>
+        <w:rPr>
+          <w:sz w:val="32"/>
+          <w:szCs w:val="32"/>
+          <w:u w:val="single"/>
+        </w:rPr>
+        <w:t>(</w:t>
+      </w:r>
+      <w:proofErr w:type="gramEnd"/>
+      <w:r>
+        <w:rPr>
+          <w:sz w:val="32"/>
+          <w:szCs w:val="32"/>
+          <w:u w:val="single"/>
+        </w:rPr>
+        <w:t xml:space="preserve">"sum of all </w:t>
+      </w:r>
+      <w:proofErr w:type="gramStart"/>
+      <w:r>
+        <w:rPr>
+          <w:sz w:val="32"/>
+          <w:szCs w:val="32"/>
+          <w:u w:val="single"/>
+        </w:rPr>
+        <w:t>elements :</w:t>
+      </w:r>
+      <w:proofErr w:type="gramEnd"/>
+      <w:r>
+        <w:rPr>
+          <w:sz w:val="32"/>
+          <w:szCs w:val="32"/>
+          <w:u w:val="single"/>
+        </w:rPr>
+        <w:t xml:space="preserve"> %</w:t>
+      </w:r>
+      <w:proofErr w:type="spellStart"/>
+      <w:r>
+        <w:rPr>
+          <w:sz w:val="32"/>
+          <w:szCs w:val="32"/>
+          <w:u w:val="single"/>
+        </w:rPr>
+        <w:t>d</w:t>
+      </w:r>
+      <w:proofErr w:type="gramStart"/>
+      <w:r>
+        <w:rPr>
+          <w:sz w:val="32"/>
+          <w:szCs w:val="32"/>
+          <w:u w:val="single"/>
+        </w:rPr>
+        <w:t>",result</w:t>
+      </w:r>
+      <w:proofErr w:type="spellEnd"/>
+      <w:proofErr w:type="gramEnd"/>
+      <w:r>
+        <w:rPr>
+          <w:sz w:val="32"/>
+          <w:szCs w:val="32"/>
+          <w:u w:val="single"/>
+        </w:rPr>
+        <w:t>);</w:t>
       </w:r>
     </w:p>
     <w:p>
@@ -2088,6 +2804,7 @@
         </w:rPr>
         <w:t>Address = Base Address + (</w:t>
       </w:r>
+      <w:proofErr w:type="spellStart"/>
       <w:r>
         <w:rPr>
           <w:i/>
@@ -2095,40 +2812,9 @@
           <w:sz w:val="32"/>
           <w:szCs w:val="32"/>
         </w:rPr>
-        <w:t xml:space="preserve">i </w:t>
-      </w:r>
-      <w:r>
-        <w:rPr>
-          <w:rFonts w:hint="eastAsia"/>
-          <w:sz w:val="32"/>
-          <w:szCs w:val="32"/>
-        </w:rPr>
-        <w:t>×</w:t>
-      </w:r>
-      <w:r>
-        <w:rPr>
-          <w:sz w:val="32"/>
-          <w:szCs w:val="32"/>
-        </w:rPr>
-        <w:t xml:space="preserve"> Size of element)</w:t>
-      </w:r>
-    </w:p>
-    <w:p>
-      <w:pPr>
-        <w:pStyle w:val="NoSpacing"/>
-        <w:ind w:left="2160"/>
-        <w:rPr>
-          <w:sz w:val="32"/>
-          <w:szCs w:val="32"/>
-        </w:rPr>
-      </w:pPr>
-      <w:r>
-        <w:rPr>
-          <w:sz w:val="32"/>
-          <w:szCs w:val="32"/>
-        </w:rPr>
-        <w:t xml:space="preserve">where </w:t>
-      </w:r>
+        <w:t>i</w:t>
+      </w:r>
+      <w:proofErr w:type="spellEnd"/>
       <w:r>
         <w:rPr>
           <w:i/>
@@ -2136,7 +2822,59 @@
           <w:sz w:val="32"/>
           <w:szCs w:val="32"/>
         </w:rPr>
-        <w:t xml:space="preserve">i </w:t>
+        <w:t xml:space="preserve"> </w:t>
+      </w:r>
+      <w:r>
+        <w:rPr>
+          <w:rFonts w:hint="eastAsia"/>
+          <w:sz w:val="32"/>
+          <w:szCs w:val="32"/>
+        </w:rPr>
+        <w:t>×</w:t>
+      </w:r>
+      <w:r>
+        <w:rPr>
+          <w:sz w:val="32"/>
+          <w:szCs w:val="32"/>
+        </w:rPr>
+        <w:t xml:space="preserve"> Size of element)</w:t>
+      </w:r>
+    </w:p>
+    <w:p>
+      <w:pPr>
+        <w:pStyle w:val="NoSpacing"/>
+        <w:ind w:left="2160"/>
+        <w:rPr>
+          <w:sz w:val="32"/>
+          <w:szCs w:val="32"/>
+        </w:rPr>
+      </w:pPr>
+      <w:r>
+        <w:rPr>
+          <w:sz w:val="32"/>
+          <w:szCs w:val="32"/>
+        </w:rPr>
+        <w:t xml:space="preserve">where </w:t>
+      </w:r>
+      <w:proofErr w:type="spellStart"/>
+      <w:r>
+        <w:rPr>
+          <w:i/>
+          <w:iCs/>
+          <w:sz w:val="32"/>
+          <w:szCs w:val="32"/>
+        </w:rPr>
+        <w:t>i</w:t>
+      </w:r>
+      <w:proofErr w:type="spellEnd"/>
+      <w:r>
+        <w:rPr>
+          <w:i/>
+          <w:iCs/>
+          <w:sz w:val="32"/>
+          <w:szCs w:val="32"/>
+        </w:rPr>
+        <w:t xml:space="preserve"> </w:t>
       </w:r>
       <w:r>
         <w:rPr>
@@ -2246,6 +2984,7 @@
         </w:rPr>
         <w:t>Address = Base Address + [(</w:t>
       </w:r>
+      <w:proofErr w:type="spellStart"/>
       <w:r>
         <w:rPr>
           <w:i/>
@@ -2253,23 +2992,9 @@
           <w:sz w:val="32"/>
           <w:szCs w:val="32"/>
         </w:rPr>
-        <w:t xml:space="preserve">i </w:t>
-      </w:r>
-      <w:r>
-        <w:rPr>
-          <w:rFonts w:hint="eastAsia"/>
-          <w:sz w:val="32"/>
-          <w:szCs w:val="32"/>
-        </w:rPr>
-        <w:t>×</w:t>
-      </w:r>
-      <w:r>
-        <w:rPr>
-          <w:sz w:val="32"/>
-          <w:szCs w:val="32"/>
-        </w:rPr>
-        <w:t xml:space="preserve"> Total Columns) + </w:t>
-      </w:r>
+        <w:t>i</w:t>
+      </w:r>
+      <w:proofErr w:type="spellEnd"/>
       <w:r>
         <w:rPr>
           <w:i/>
@@ -2277,14 +3002,7 @@
           <w:sz w:val="32"/>
           <w:szCs w:val="32"/>
         </w:rPr>
-        <w:t>j</w:t>
-      </w:r>
-      <w:r>
-        <w:rPr>
-          <w:sz w:val="32"/>
-          <w:szCs w:val="32"/>
-        </w:rPr>
-        <w:t xml:space="preserve">] </w:t>
+        <w:t xml:space="preserve"> </w:t>
       </w:r>
       <w:r>
         <w:rPr>
@@ -2299,24 +3017,7 @@
           <w:sz w:val="32"/>
           <w:szCs w:val="32"/>
         </w:rPr>
-        <w:t xml:space="preserve"> Size of element</w:t>
-      </w:r>
-    </w:p>
-    <w:p>
-      <w:pPr>
-        <w:pStyle w:val="NoSpacing"/>
-        <w:ind w:left="2160"/>
-        <w:rPr>
-          <w:sz w:val="32"/>
-          <w:szCs w:val="32"/>
-        </w:rPr>
-      </w:pPr>
-      <w:r>
-        <w:rPr>
-          <w:sz w:val="32"/>
-          <w:szCs w:val="32"/>
-        </w:rPr>
-        <w:t xml:space="preserve">where </w:t>
+        <w:t xml:space="preserve"> Total Columns) + </w:t>
       </w:r>
       <w:r>
         <w:rPr>
@@ -2325,7 +3026,66 @@
           <w:sz w:val="32"/>
           <w:szCs w:val="32"/>
         </w:rPr>
-        <w:t xml:space="preserve">i </w:t>
+        <w:t>j</w:t>
+      </w:r>
+      <w:r>
+        <w:rPr>
+          <w:sz w:val="32"/>
+          <w:szCs w:val="32"/>
+        </w:rPr>
+        <w:t xml:space="preserve">] </w:t>
+      </w:r>
+      <w:r>
+        <w:rPr>
+          <w:rFonts w:hint="eastAsia"/>
+          <w:sz w:val="32"/>
+          <w:szCs w:val="32"/>
+        </w:rPr>
+        <w:t>×</w:t>
+      </w:r>
+      <w:r>
+        <w:rPr>
+          <w:sz w:val="32"/>
+          <w:szCs w:val="32"/>
+        </w:rPr>
+        <w:t xml:space="preserve"> Size of element</w:t>
+      </w:r>
+    </w:p>
+    <w:p>
+      <w:pPr>
+        <w:pStyle w:val="NoSpacing"/>
+        <w:ind w:left="2160"/>
+        <w:rPr>
+          <w:sz w:val="32"/>
+          <w:szCs w:val="32"/>
+        </w:rPr>
+      </w:pPr>
+      <w:r>
+        <w:rPr>
+          <w:sz w:val="32"/>
+          <w:szCs w:val="32"/>
+        </w:rPr>
+        <w:t xml:space="preserve">where </w:t>
+      </w:r>
+      <w:proofErr w:type="spellStart"/>
+      <w:r>
+        <w:rPr>
+          <w:i/>
+          <w:iCs/>
+          <w:sz w:val="32"/>
+          <w:szCs w:val="32"/>
+        </w:rPr>
+        <w:t>i</w:t>
+      </w:r>
+      <w:proofErr w:type="spellEnd"/>
+      <w:r>
+        <w:rPr>
+          <w:i/>
+          <w:iCs/>
+          <w:sz w:val="32"/>
+          <w:szCs w:val="32"/>
+        </w:rPr>
+        <w:t xml:space="preserve"> </w:t>
       </w:r>
       <w:r>
         <w:rPr>
@@ -2457,48 +3217,137 @@
           <w:sz w:val="32"/>
           <w:szCs w:val="32"/>
         </w:rPr>
-        <w:t>int main(){</w:t>
-      </w:r>
-    </w:p>
-    <w:p>
-      <w:pPr>
-        <w:pStyle w:val="NoSpacing"/>
-        <w:rPr>
-          <w:sz w:val="32"/>
-          <w:szCs w:val="32"/>
-        </w:rPr>
-      </w:pPr>
-    </w:p>
-    <w:p>
-      <w:pPr>
-        <w:pStyle w:val="NoSpacing"/>
-        <w:rPr>
-          <w:sz w:val="32"/>
-          <w:szCs w:val="32"/>
-        </w:rPr>
-      </w:pPr>
-      <w:r>
-        <w:rPr>
-          <w:sz w:val="32"/>
-          <w:szCs w:val="32"/>
-        </w:rPr>
-        <w:t>    int arr1d[5]={1,2,3,4,5};</w:t>
-      </w:r>
-    </w:p>
-    <w:p>
-      <w:pPr>
-        <w:pStyle w:val="NoSpacing"/>
-        <w:rPr>
-          <w:sz w:val="32"/>
-          <w:szCs w:val="32"/>
-        </w:rPr>
-      </w:pPr>
-      <w:r>
-        <w:rPr>
-          <w:sz w:val="32"/>
-          <w:szCs w:val="32"/>
-        </w:rPr>
-        <w:t>    int arr2d[3][3]={{1,2,3},{4,5,6},{7,8,9}};</w:t>
+        <w:t xml:space="preserve">int </w:t>
+      </w:r>
+      <w:proofErr w:type="gramStart"/>
+      <w:r>
+        <w:rPr>
+          <w:sz w:val="32"/>
+          <w:szCs w:val="32"/>
+        </w:rPr>
+        <w:t>main(){</w:t>
+      </w:r>
+      <w:proofErr w:type="gramEnd"/>
+    </w:p>
+    <w:p>
+      <w:pPr>
+        <w:pStyle w:val="NoSpacing"/>
+        <w:rPr>
+          <w:sz w:val="32"/>
+          <w:szCs w:val="32"/>
+        </w:rPr>
+      </w:pPr>
+    </w:p>
+    <w:p>
+      <w:pPr>
+        <w:pStyle w:val="NoSpacing"/>
+        <w:rPr>
+          <w:sz w:val="32"/>
+          <w:szCs w:val="32"/>
+        </w:rPr>
+      </w:pPr>
+      <w:r>
+        <w:rPr>
+          <w:sz w:val="32"/>
+          <w:szCs w:val="32"/>
+        </w:rPr>
+        <w:t>    int arr1</w:t>
+      </w:r>
+      <w:proofErr w:type="gramStart"/>
+      <w:r>
+        <w:rPr>
+          <w:sz w:val="32"/>
+          <w:szCs w:val="32"/>
+        </w:rPr>
+        <w:t>d[5]=</w:t>
+      </w:r>
+      <w:proofErr w:type="gramEnd"/>
+      <w:r>
+        <w:rPr>
+          <w:sz w:val="32"/>
+          <w:szCs w:val="32"/>
+        </w:rPr>
+        <w:t>{1,2,3,4,5};</w:t>
+      </w:r>
+    </w:p>
+    <w:p>
+      <w:pPr>
+        <w:pStyle w:val="NoSpacing"/>
+        <w:rPr>
+          <w:sz w:val="32"/>
+          <w:szCs w:val="32"/>
+        </w:rPr>
+      </w:pPr>
+      <w:r>
+        <w:rPr>
+          <w:sz w:val="32"/>
+          <w:szCs w:val="32"/>
+        </w:rPr>
+        <w:t>    int arr2</w:t>
+      </w:r>
+      <w:proofErr w:type="gramStart"/>
+      <w:r>
+        <w:rPr>
+          <w:sz w:val="32"/>
+          <w:szCs w:val="32"/>
+        </w:rPr>
+        <w:t>d[</w:t>
+      </w:r>
+      <w:proofErr w:type="gramEnd"/>
+      <w:r>
+        <w:rPr>
+          <w:sz w:val="32"/>
+          <w:szCs w:val="32"/>
+        </w:rPr>
+        <w:t>3][</w:t>
+      </w:r>
+      <w:proofErr w:type="gramStart"/>
+      <w:r>
+        <w:rPr>
+          <w:sz w:val="32"/>
+          <w:szCs w:val="32"/>
+        </w:rPr>
+        <w:t>3]=</w:t>
+      </w:r>
+      <w:proofErr w:type="gramEnd"/>
+      <w:r>
+        <w:rPr>
+          <w:sz w:val="32"/>
+          <w:szCs w:val="32"/>
+        </w:rPr>
+        <w:t>{{1,2,3</w:t>
+      </w:r>
+      <w:proofErr w:type="gramStart"/>
+      <w:r>
+        <w:rPr>
+          <w:sz w:val="32"/>
+          <w:szCs w:val="32"/>
+        </w:rPr>
+        <w:t>},{</w:t>
+      </w:r>
+      <w:proofErr w:type="gramEnd"/>
+      <w:r>
+        <w:rPr>
+          <w:sz w:val="32"/>
+          <w:szCs w:val="32"/>
+        </w:rPr>
+        <w:t>4,5,6</w:t>
+      </w:r>
+      <w:proofErr w:type="gramStart"/>
+      <w:r>
+        <w:rPr>
+          <w:sz w:val="32"/>
+          <w:szCs w:val="32"/>
+        </w:rPr>
+        <w:t>},{</w:t>
+      </w:r>
+      <w:proofErr w:type="gramEnd"/>
+      <w:r>
+        <w:rPr>
+          <w:sz w:val="32"/>
+          <w:szCs w:val="32"/>
+        </w:rPr>
+        <w:t>7,8,9}};</w:t>
       </w:r>
     </w:p>
     <w:p>
@@ -2546,39 +3395,119 @@
           <w:sz w:val="32"/>
           <w:szCs w:val="32"/>
         </w:rPr>
-        <w:t>    int sizeof1d = sizeof(arr1d[0]);</w:t>
-      </w:r>
-    </w:p>
-    <w:p>
-      <w:pPr>
-        <w:pStyle w:val="NoSpacing"/>
-        <w:rPr>
-          <w:sz w:val="32"/>
-          <w:szCs w:val="32"/>
-        </w:rPr>
-      </w:pPr>
-      <w:r>
-        <w:rPr>
-          <w:sz w:val="32"/>
-          <w:szCs w:val="32"/>
-        </w:rPr>
-        <w:t>    int sizeof2d = sizeof(arr2d[0][0]);</w:t>
-      </w:r>
-    </w:p>
-    <w:p>
-      <w:pPr>
-        <w:pStyle w:val="NoSpacing"/>
-        <w:rPr>
-          <w:sz w:val="32"/>
-          <w:szCs w:val="32"/>
-        </w:rPr>
-      </w:pPr>
-      <w:r>
-        <w:rPr>
-          <w:sz w:val="32"/>
-          <w:szCs w:val="32"/>
-        </w:rPr>
-        <w:t>    int row = 1,col = 2;</w:t>
+        <w:t xml:space="preserve">    int sizeof1d = </w:t>
+      </w:r>
+      <w:proofErr w:type="spellStart"/>
+      <w:r>
+        <w:rPr>
+          <w:sz w:val="32"/>
+          <w:szCs w:val="32"/>
+        </w:rPr>
+        <w:t>sizeof</w:t>
+      </w:r>
+      <w:proofErr w:type="spellEnd"/>
+      <w:r>
+        <w:rPr>
+          <w:sz w:val="32"/>
+          <w:szCs w:val="32"/>
+        </w:rPr>
+        <w:t>(arr1</w:t>
+      </w:r>
+      <w:proofErr w:type="gramStart"/>
+      <w:r>
+        <w:rPr>
+          <w:sz w:val="32"/>
+          <w:szCs w:val="32"/>
+        </w:rPr>
+        <w:t>d[</w:t>
+      </w:r>
+      <w:proofErr w:type="gramEnd"/>
+      <w:r>
+        <w:rPr>
+          <w:sz w:val="32"/>
+          <w:szCs w:val="32"/>
+        </w:rPr>
+        <w:t>0]);</w:t>
+      </w:r>
+    </w:p>
+    <w:p>
+      <w:pPr>
+        <w:pStyle w:val="NoSpacing"/>
+        <w:rPr>
+          <w:sz w:val="32"/>
+          <w:szCs w:val="32"/>
+        </w:rPr>
+      </w:pPr>
+      <w:r>
+        <w:rPr>
+          <w:sz w:val="32"/>
+          <w:szCs w:val="32"/>
+        </w:rPr>
+        <w:t xml:space="preserve">    int sizeof2d = </w:t>
+      </w:r>
+      <w:proofErr w:type="spellStart"/>
+      <w:r>
+        <w:rPr>
+          <w:sz w:val="32"/>
+          <w:szCs w:val="32"/>
+        </w:rPr>
+        <w:t>sizeof</w:t>
+      </w:r>
+      <w:proofErr w:type="spellEnd"/>
+      <w:r>
+        <w:rPr>
+          <w:sz w:val="32"/>
+          <w:szCs w:val="32"/>
+        </w:rPr>
+        <w:t>(arr2</w:t>
+      </w:r>
+      <w:proofErr w:type="gramStart"/>
+      <w:r>
+        <w:rPr>
+          <w:sz w:val="32"/>
+          <w:szCs w:val="32"/>
+        </w:rPr>
+        <w:t>d[</w:t>
+      </w:r>
+      <w:proofErr w:type="gramEnd"/>
+      <w:r>
+        <w:rPr>
+          <w:sz w:val="32"/>
+          <w:szCs w:val="32"/>
+        </w:rPr>
+        <w:t>0][0]);</w:t>
+      </w:r>
+    </w:p>
+    <w:p>
+      <w:pPr>
+        <w:pStyle w:val="NoSpacing"/>
+        <w:rPr>
+          <w:sz w:val="32"/>
+          <w:szCs w:val="32"/>
+        </w:rPr>
+      </w:pPr>
+      <w:r>
+        <w:rPr>
+          <w:sz w:val="32"/>
+          <w:szCs w:val="32"/>
+        </w:rPr>
+        <w:t xml:space="preserve">    int row = </w:t>
+      </w:r>
+      <w:proofErr w:type="gramStart"/>
+      <w:r>
+        <w:rPr>
+          <w:sz w:val="32"/>
+          <w:szCs w:val="32"/>
+        </w:rPr>
+        <w:t>1,col</w:t>
+      </w:r>
+      <w:proofErr w:type="gramEnd"/>
+      <w:r>
+        <w:rPr>
+          <w:sz w:val="32"/>
+          <w:szCs w:val="32"/>
+        </w:rPr>
+        <w:t xml:space="preserve"> = 2;</w:t>
       </w:r>
     </w:p>
     <w:p>
@@ -2661,23 +3590,121 @@
           <w:sz w:val="32"/>
           <w:szCs w:val="32"/>
         </w:rPr>
-        <w:t>    printf("address of element at index %d in 1D array: %d\n",index,address1d);</w:t>
-      </w:r>
-    </w:p>
-    <w:p>
-      <w:pPr>
-        <w:pStyle w:val="NoSpacing"/>
-        <w:rPr>
-          <w:sz w:val="32"/>
-          <w:szCs w:val="32"/>
-        </w:rPr>
-      </w:pPr>
-      <w:r>
-        <w:rPr>
-          <w:sz w:val="32"/>
-          <w:szCs w:val="32"/>
-        </w:rPr>
-        <w:t>    printf("address of element at (%d, %d) in 2D array: %d\n",row,col,address2d);</w:t>
+        <w:t xml:space="preserve">    </w:t>
+      </w:r>
+      <w:proofErr w:type="spellStart"/>
+      <w:proofErr w:type="gramStart"/>
+      <w:r>
+        <w:rPr>
+          <w:sz w:val="32"/>
+          <w:szCs w:val="32"/>
+        </w:rPr>
+        <w:t>printf</w:t>
+      </w:r>
+      <w:proofErr w:type="spellEnd"/>
+      <w:r>
+        <w:rPr>
+          <w:sz w:val="32"/>
+          <w:szCs w:val="32"/>
+        </w:rPr>
+        <w:t>(</w:t>
+      </w:r>
+      <w:proofErr w:type="gramEnd"/>
+      <w:r>
+        <w:rPr>
+          <w:sz w:val="32"/>
+          <w:szCs w:val="32"/>
+        </w:rPr>
+        <w:t>"address of element at index %d in 1D array: %d\n</w:t>
+      </w:r>
+      <w:proofErr w:type="gramStart"/>
+      <w:r>
+        <w:rPr>
+          <w:sz w:val="32"/>
+          <w:szCs w:val="32"/>
+        </w:rPr>
+        <w:t>",index</w:t>
+      </w:r>
+      <w:proofErr w:type="gramEnd"/>
+      <w:r>
+        <w:rPr>
+          <w:sz w:val="32"/>
+          <w:szCs w:val="32"/>
+        </w:rPr>
+        <w:t>,address1d);</w:t>
+      </w:r>
+    </w:p>
+    <w:p>
+      <w:pPr>
+        <w:pStyle w:val="NoSpacing"/>
+        <w:rPr>
+          <w:sz w:val="32"/>
+          <w:szCs w:val="32"/>
+        </w:rPr>
+      </w:pPr>
+      <w:r>
+        <w:rPr>
+          <w:sz w:val="32"/>
+          <w:szCs w:val="32"/>
+        </w:rPr>
+        <w:t xml:space="preserve">    </w:t>
+      </w:r>
+      <w:proofErr w:type="spellStart"/>
+      <w:proofErr w:type="gramStart"/>
+      <w:r>
+        <w:rPr>
+          <w:sz w:val="32"/>
+          <w:szCs w:val="32"/>
+        </w:rPr>
+        <w:t>printf</w:t>
+      </w:r>
+      <w:proofErr w:type="spellEnd"/>
+      <w:r>
+        <w:rPr>
+          <w:sz w:val="32"/>
+          <w:szCs w:val="32"/>
+        </w:rPr>
+        <w:t>(</w:t>
+      </w:r>
+      <w:proofErr w:type="gramEnd"/>
+      <w:r>
+        <w:rPr>
+          <w:sz w:val="32"/>
+          <w:szCs w:val="32"/>
+        </w:rPr>
+        <w:t>"address of element at (%d, %d) in 2D array: %d\n</w:t>
+      </w:r>
+      <w:proofErr w:type="gramStart"/>
+      <w:r>
+        <w:rPr>
+          <w:sz w:val="32"/>
+          <w:szCs w:val="32"/>
+        </w:rPr>
+        <w:t>",row</w:t>
+      </w:r>
+      <w:proofErr w:type="gramEnd"/>
+      <w:r>
+        <w:rPr>
+          <w:sz w:val="32"/>
+          <w:szCs w:val="32"/>
+        </w:rPr>
+        <w:t>,</w:t>
+      </w:r>
+      <w:proofErr w:type="gramStart"/>
+      <w:r>
+        <w:rPr>
+          <w:sz w:val="32"/>
+          <w:szCs w:val="32"/>
+        </w:rPr>
+        <w:t>col,address</w:t>
+      </w:r>
+      <w:proofErr w:type="gramEnd"/>
+      <w:r>
+        <w:rPr>
+          <w:sz w:val="32"/>
+          <w:szCs w:val="32"/>
+        </w:rPr>
+        <w:t>2d);</w:t>
       </w:r>
     </w:p>
     <w:p>
@@ -3240,8 +4267,67 @@
           <w:sz w:val="32"/>
           <w:szCs w:val="32"/>
         </w:rPr>
-        <w:t>float calavg(int arr[],int size){</w:t>
-      </w:r>
+        <w:t xml:space="preserve">float </w:t>
+      </w:r>
+      <w:proofErr w:type="spellStart"/>
+      <w:proofErr w:type="gramStart"/>
+      <w:r>
+        <w:rPr>
+          <w:sz w:val="32"/>
+          <w:szCs w:val="32"/>
+        </w:rPr>
+        <w:t>calavg</w:t>
+      </w:r>
+      <w:proofErr w:type="spellEnd"/>
+      <w:r>
+        <w:rPr>
+          <w:sz w:val="32"/>
+          <w:szCs w:val="32"/>
+        </w:rPr>
+        <w:t>(</w:t>
+      </w:r>
+      <w:proofErr w:type="gramEnd"/>
+      <w:r>
+        <w:rPr>
+          <w:sz w:val="32"/>
+          <w:szCs w:val="32"/>
+        </w:rPr>
+        <w:t xml:space="preserve">int </w:t>
+      </w:r>
+      <w:proofErr w:type="spellStart"/>
+      <w:proofErr w:type="gramStart"/>
+      <w:r>
+        <w:rPr>
+          <w:sz w:val="32"/>
+          <w:szCs w:val="32"/>
+        </w:rPr>
+        <w:t>arr</w:t>
+      </w:r>
+      <w:proofErr w:type="spellEnd"/>
+      <w:r>
+        <w:rPr>
+          <w:sz w:val="32"/>
+          <w:szCs w:val="32"/>
+        </w:rPr>
+        <w:t>[],int</w:t>
+      </w:r>
+      <w:proofErr w:type="gramEnd"/>
+      <w:r>
+        <w:rPr>
+          <w:sz w:val="32"/>
+          <w:szCs w:val="32"/>
+        </w:rPr>
+        <w:t xml:space="preserve"> </w:t>
+      </w:r>
+      <w:proofErr w:type="gramStart"/>
+      <w:r>
+        <w:rPr>
+          <w:sz w:val="32"/>
+          <w:szCs w:val="32"/>
+        </w:rPr>
+        <w:t>size){</w:t>
+      </w:r>
+      <w:proofErr w:type="gramEnd"/>
     </w:p>
     <w:p>
       <w:pPr>
@@ -3272,23 +4358,130 @@
           <w:sz w:val="32"/>
           <w:szCs w:val="32"/>
         </w:rPr>
-        <w:t xml:space="preserve">    for(int i=0;i&lt;size;i++){</w:t>
-      </w:r>
-    </w:p>
-    <w:p>
-      <w:pPr>
-        <w:pStyle w:val="NoSpacing"/>
-        <w:rPr>
-          <w:sz w:val="32"/>
-          <w:szCs w:val="32"/>
-        </w:rPr>
-      </w:pPr>
-      <w:r>
-        <w:rPr>
-          <w:sz w:val="32"/>
-          <w:szCs w:val="32"/>
-        </w:rPr>
-        <w:t xml:space="preserve">        total += arr[i];</w:t>
+        <w:t xml:space="preserve">    </w:t>
+      </w:r>
+      <w:proofErr w:type="gramStart"/>
+      <w:r>
+        <w:rPr>
+          <w:sz w:val="32"/>
+          <w:szCs w:val="32"/>
+        </w:rPr>
+        <w:t>for(</w:t>
+      </w:r>
+      <w:proofErr w:type="gramEnd"/>
+      <w:r>
+        <w:rPr>
+          <w:sz w:val="32"/>
+          <w:szCs w:val="32"/>
+        </w:rPr>
+        <w:t xml:space="preserve">int </w:t>
+      </w:r>
+      <w:proofErr w:type="spellStart"/>
+      <w:r>
+        <w:rPr>
+          <w:sz w:val="32"/>
+          <w:szCs w:val="32"/>
+        </w:rPr>
+        <w:t>i</w:t>
+      </w:r>
+      <w:proofErr w:type="spellEnd"/>
+      <w:r>
+        <w:rPr>
+          <w:sz w:val="32"/>
+          <w:szCs w:val="32"/>
+        </w:rPr>
+        <w:t>=</w:t>
+      </w:r>
+      <w:proofErr w:type="gramStart"/>
+      <w:r>
+        <w:rPr>
+          <w:sz w:val="32"/>
+          <w:szCs w:val="32"/>
+        </w:rPr>
+        <w:t>0;i</w:t>
+      </w:r>
+      <w:proofErr w:type="gramEnd"/>
+      <w:r>
+        <w:rPr>
+          <w:sz w:val="32"/>
+          <w:szCs w:val="32"/>
+        </w:rPr>
+        <w:t>&lt;</w:t>
+      </w:r>
+      <w:proofErr w:type="spellStart"/>
+      <w:proofErr w:type="gramStart"/>
+      <w:r>
+        <w:rPr>
+          <w:sz w:val="32"/>
+          <w:szCs w:val="32"/>
+        </w:rPr>
+        <w:t>size;i</w:t>
+      </w:r>
+      <w:proofErr w:type="spellEnd"/>
+      <w:proofErr w:type="gramEnd"/>
+      <w:r>
+        <w:rPr>
+          <w:sz w:val="32"/>
+          <w:szCs w:val="32"/>
+        </w:rPr>
+        <w:t>+</w:t>
+      </w:r>
+      <w:proofErr w:type="gramStart"/>
+      <w:r>
+        <w:rPr>
+          <w:sz w:val="32"/>
+          <w:szCs w:val="32"/>
+        </w:rPr>
+        <w:t>+){</w:t>
+      </w:r>
+      <w:proofErr w:type="gramEnd"/>
+    </w:p>
+    <w:p>
+      <w:pPr>
+        <w:pStyle w:val="NoSpacing"/>
+        <w:rPr>
+          <w:sz w:val="32"/>
+          <w:szCs w:val="32"/>
+        </w:rPr>
+      </w:pPr>
+      <w:r>
+        <w:rPr>
+          <w:sz w:val="32"/>
+          <w:szCs w:val="32"/>
+        </w:rPr>
+        <w:t xml:space="preserve">        total += </w:t>
+      </w:r>
+      <w:proofErr w:type="spellStart"/>
+      <w:r>
+        <w:rPr>
+          <w:sz w:val="32"/>
+          <w:szCs w:val="32"/>
+        </w:rPr>
+        <w:t>arr</w:t>
+      </w:r>
+      <w:proofErr w:type="spellEnd"/>
+      <w:r>
+        <w:rPr>
+          <w:sz w:val="32"/>
+          <w:szCs w:val="32"/>
+        </w:rPr>
+        <w:t>[</w:t>
+      </w:r>
+      <w:proofErr w:type="spellStart"/>
+      <w:r>
+        <w:rPr>
+          <w:sz w:val="32"/>
+          <w:szCs w:val="32"/>
+        </w:rPr>
+        <w:t>i</w:t>
+      </w:r>
+      <w:proofErr w:type="spellEnd"/>
+      <w:r>
+        <w:rPr>
+          <w:sz w:val="32"/>
+          <w:szCs w:val="32"/>
+        </w:rPr>
+        <w:t>];</w:t>
       </w:r>
     </w:p>
     <w:p>
@@ -3320,23 +4513,55 @@
           <w:sz w:val="32"/>
           <w:szCs w:val="32"/>
         </w:rPr>
-        <w:t xml:space="preserve">    float avg = total / size;</w:t>
-      </w:r>
-    </w:p>
-    <w:p>
-      <w:pPr>
-        <w:pStyle w:val="NoSpacing"/>
-        <w:rPr>
-          <w:sz w:val="32"/>
-          <w:szCs w:val="32"/>
-        </w:rPr>
-      </w:pPr>
-      <w:r>
-        <w:rPr>
-          <w:sz w:val="32"/>
-          <w:szCs w:val="32"/>
-        </w:rPr>
-        <w:t xml:space="preserve">    return avg;</w:t>
+        <w:t xml:space="preserve">    float </w:t>
+      </w:r>
+      <w:proofErr w:type="spellStart"/>
+      <w:r>
+        <w:rPr>
+          <w:sz w:val="32"/>
+          <w:szCs w:val="32"/>
+        </w:rPr>
+        <w:t>avg</w:t>
+      </w:r>
+      <w:proofErr w:type="spellEnd"/>
+      <w:r>
+        <w:rPr>
+          <w:sz w:val="32"/>
+          <w:szCs w:val="32"/>
+        </w:rPr>
+        <w:t xml:space="preserve"> = total / size;</w:t>
+      </w:r>
+    </w:p>
+    <w:p>
+      <w:pPr>
+        <w:pStyle w:val="NoSpacing"/>
+        <w:rPr>
+          <w:sz w:val="32"/>
+          <w:szCs w:val="32"/>
+        </w:rPr>
+      </w:pPr>
+      <w:r>
+        <w:rPr>
+          <w:sz w:val="32"/>
+          <w:szCs w:val="32"/>
+        </w:rPr>
+        <w:t xml:space="preserve">    return </w:t>
+      </w:r>
+      <w:proofErr w:type="spellStart"/>
+      <w:r>
+        <w:rPr>
+          <w:sz w:val="32"/>
+          <w:szCs w:val="32"/>
+        </w:rPr>
+        <w:t>avg</w:t>
+      </w:r>
+      <w:proofErr w:type="spellEnd"/>
+      <w:r>
+        <w:rPr>
+          <w:sz w:val="32"/>
+          <w:szCs w:val="32"/>
+        </w:rPr>
+        <w:t>;</w:t>
       </w:r>
     </w:p>
     <w:p>
@@ -3377,55 +4602,171 @@
           <w:sz w:val="32"/>
           <w:szCs w:val="32"/>
         </w:rPr>
-        <w:t>int main(){</w:t>
-      </w:r>
-    </w:p>
-    <w:p>
-      <w:pPr>
-        <w:pStyle w:val="NoSpacing"/>
-        <w:rPr>
-          <w:sz w:val="32"/>
-          <w:szCs w:val="32"/>
-        </w:rPr>
-      </w:pPr>
-      <w:r>
-        <w:rPr>
-          <w:sz w:val="32"/>
-          <w:szCs w:val="32"/>
-        </w:rPr>
-        <w:t xml:space="preserve">    int arr[5] = {10,20,30,40,50};</w:t>
-      </w:r>
-    </w:p>
-    <w:p>
-      <w:pPr>
-        <w:pStyle w:val="NoSpacing"/>
-        <w:rPr>
-          <w:sz w:val="32"/>
-          <w:szCs w:val="32"/>
-        </w:rPr>
-      </w:pPr>
-      <w:r>
-        <w:rPr>
-          <w:sz w:val="32"/>
-          <w:szCs w:val="32"/>
-        </w:rPr>
-        <w:t xml:space="preserve">    float avg = calavg(arr,5);</w:t>
-      </w:r>
-    </w:p>
-    <w:p>
-      <w:pPr>
-        <w:pStyle w:val="NoSpacing"/>
-        <w:rPr>
-          <w:sz w:val="32"/>
-          <w:szCs w:val="32"/>
-        </w:rPr>
-      </w:pPr>
-      <w:r>
-        <w:rPr>
-          <w:sz w:val="32"/>
-          <w:szCs w:val="32"/>
-        </w:rPr>
-        <w:t xml:space="preserve">    printf("average of element %.1f\n",avg);</w:t>
+        <w:t xml:space="preserve">int </w:t>
+      </w:r>
+      <w:proofErr w:type="gramStart"/>
+      <w:r>
+        <w:rPr>
+          <w:sz w:val="32"/>
+          <w:szCs w:val="32"/>
+        </w:rPr>
+        <w:t>main(){</w:t>
+      </w:r>
+      <w:proofErr w:type="gramEnd"/>
+    </w:p>
+    <w:p>
+      <w:pPr>
+        <w:pStyle w:val="NoSpacing"/>
+        <w:rPr>
+          <w:sz w:val="32"/>
+          <w:szCs w:val="32"/>
+        </w:rPr>
+      </w:pPr>
+      <w:r>
+        <w:rPr>
+          <w:sz w:val="32"/>
+          <w:szCs w:val="32"/>
+        </w:rPr>
+        <w:t xml:space="preserve">    int </w:t>
+      </w:r>
+      <w:proofErr w:type="spellStart"/>
+      <w:proofErr w:type="gramStart"/>
+      <w:r>
+        <w:rPr>
+          <w:sz w:val="32"/>
+          <w:szCs w:val="32"/>
+        </w:rPr>
+        <w:t>arr</w:t>
+      </w:r>
+      <w:proofErr w:type="spellEnd"/>
+      <w:r>
+        <w:rPr>
+          <w:sz w:val="32"/>
+          <w:szCs w:val="32"/>
+        </w:rPr>
+        <w:t>[</w:t>
+      </w:r>
+      <w:proofErr w:type="gramEnd"/>
+      <w:r>
+        <w:rPr>
+          <w:sz w:val="32"/>
+          <w:szCs w:val="32"/>
+        </w:rPr>
+        <w:t>5] = {10,20,30,40,50};</w:t>
+      </w:r>
+    </w:p>
+    <w:p>
+      <w:pPr>
+        <w:pStyle w:val="NoSpacing"/>
+        <w:rPr>
+          <w:sz w:val="32"/>
+          <w:szCs w:val="32"/>
+        </w:rPr>
+      </w:pPr>
+      <w:r>
+        <w:rPr>
+          <w:sz w:val="32"/>
+          <w:szCs w:val="32"/>
+        </w:rPr>
+        <w:t xml:space="preserve">    float </w:t>
+      </w:r>
+      <w:proofErr w:type="spellStart"/>
+      <w:r>
+        <w:rPr>
+          <w:sz w:val="32"/>
+          <w:szCs w:val="32"/>
+        </w:rPr>
+        <w:t>avg</w:t>
+      </w:r>
+      <w:proofErr w:type="spellEnd"/>
+      <w:r>
+        <w:rPr>
+          <w:sz w:val="32"/>
+          <w:szCs w:val="32"/>
+        </w:rPr>
+        <w:t xml:space="preserve"> = </w:t>
+      </w:r>
+      <w:proofErr w:type="spellStart"/>
+      <w:r>
+        <w:rPr>
+          <w:sz w:val="32"/>
+          <w:szCs w:val="32"/>
+        </w:rPr>
+        <w:t>calavg</w:t>
+      </w:r>
+      <w:proofErr w:type="spellEnd"/>
+      <w:r>
+        <w:rPr>
+          <w:sz w:val="32"/>
+          <w:szCs w:val="32"/>
+        </w:rPr>
+        <w:t>(arr,5);</w:t>
+      </w:r>
+    </w:p>
+    <w:p>
+      <w:pPr>
+        <w:pStyle w:val="NoSpacing"/>
+        <w:rPr>
+          <w:sz w:val="32"/>
+          <w:szCs w:val="32"/>
+        </w:rPr>
+      </w:pPr>
+      <w:r>
+        <w:rPr>
+          <w:sz w:val="32"/>
+          <w:szCs w:val="32"/>
+        </w:rPr>
+        <w:t xml:space="preserve">    </w:t>
+      </w:r>
+      <w:proofErr w:type="spellStart"/>
+      <w:proofErr w:type="gramStart"/>
+      <w:r>
+        <w:rPr>
+          <w:sz w:val="32"/>
+          <w:szCs w:val="32"/>
+        </w:rPr>
+        <w:t>printf</w:t>
+      </w:r>
+      <w:proofErr w:type="spellEnd"/>
+      <w:r>
+        <w:rPr>
+          <w:sz w:val="32"/>
+          <w:szCs w:val="32"/>
+        </w:rPr>
+        <w:t>(</w:t>
+      </w:r>
+      <w:proofErr w:type="gramEnd"/>
+      <w:r>
+        <w:rPr>
+          <w:sz w:val="32"/>
+          <w:szCs w:val="32"/>
+        </w:rPr>
+        <w:t>"average of element %.1f\n</w:t>
+      </w:r>
+      <w:proofErr w:type="gramStart"/>
+      <w:r>
+        <w:rPr>
+          <w:sz w:val="32"/>
+          <w:szCs w:val="32"/>
+        </w:rPr>
+        <w:t>",</w:t>
+      </w:r>
+      <w:proofErr w:type="spellStart"/>
+      <w:r>
+        <w:rPr>
+          <w:sz w:val="32"/>
+          <w:szCs w:val="32"/>
+        </w:rPr>
+        <w:t>avg</w:t>
+      </w:r>
+      <w:proofErr w:type="spellEnd"/>
+      <w:proofErr w:type="gramEnd"/>
+      <w:r>
+        <w:rPr>
+          <w:sz w:val="32"/>
+          <w:szCs w:val="32"/>
+        </w:rPr>
+        <w:t>);</w:t>
       </w:r>
     </w:p>
     <w:p>
@@ -3492,6 +4833,7 @@
           <w:szCs w:val="32"/>
         </w:rPr>
       </w:pPr>
+      <w:proofErr w:type="gramStart"/>
       <w:r>
         <w:rPr>
           <w:b/>
@@ -3501,6 +4843,7 @@
         </w:rPr>
         <w:t>Output :</w:t>
       </w:r>
+      <w:proofErr w:type="gramEnd"/>
     </w:p>
     <w:p>
       <w:pPr>
@@ -3614,7 +4957,29 @@
           <w:u w:val="single"/>
         </w:rPr>
         <w:lastRenderedPageBreak/>
-        <w:t>LEVEL – 2 : Structures and Array of structures</w:t>
+        <w:t xml:space="preserve">LEVEL – </w:t>
+      </w:r>
+      <w:proofErr w:type="gramStart"/>
+      <w:r>
+        <w:rPr>
+          <w:b/>
+          <w:bCs/>
+          <w:sz w:val="36"/>
+          <w:szCs w:val="36"/>
+          <w:u w:val="single"/>
+        </w:rPr>
+        <w:t>2 :</w:t>
+      </w:r>
+      <w:proofErr w:type="gramEnd"/>
+      <w:r>
+        <w:rPr>
+          <w:b/>
+          <w:bCs/>
+          <w:sz w:val="36"/>
+          <w:szCs w:val="36"/>
+          <w:u w:val="single"/>
+        </w:rPr>
+        <w:t xml:space="preserve"> Structures and Array of structures</w:t>
       </w:r>
     </w:p>
     <w:p>
@@ -3632,14 +4997,25 @@
           <w:u w:val="single"/>
         </w:rPr>
       </w:pPr>
-      <w:r>
-        <w:rPr>
-          <w:b/>
-          <w:bCs/>
-          <w:sz w:val="32"/>
-          <w:szCs w:val="32"/>
-        </w:rPr>
-        <w:t xml:space="preserve">Objective : </w:t>
+      <w:proofErr w:type="gramStart"/>
+      <w:r>
+        <w:rPr>
+          <w:b/>
+          <w:bCs/>
+          <w:sz w:val="32"/>
+          <w:szCs w:val="32"/>
+        </w:rPr>
+        <w:t>Objective :</w:t>
+      </w:r>
+      <w:proofErr w:type="gramEnd"/>
+      <w:r>
+        <w:rPr>
+          <w:b/>
+          <w:bCs/>
+          <w:sz w:val="32"/>
+          <w:szCs w:val="32"/>
+        </w:rPr>
+        <w:t xml:space="preserve"> </w:t>
       </w:r>
       <w:r>
         <w:rPr>
@@ -3856,7 +5232,23 @@
           <w:sz w:val="36"/>
           <w:szCs w:val="36"/>
         </w:rPr>
-        <w:t xml:space="preserve">    char name[50];</w:t>
+        <w:t xml:space="preserve">    char </w:t>
+      </w:r>
+      <w:proofErr w:type="gramStart"/>
+      <w:r>
+        <w:rPr>
+          <w:sz w:val="36"/>
+          <w:szCs w:val="36"/>
+        </w:rPr>
+        <w:t>name[</w:t>
+      </w:r>
+      <w:proofErr w:type="gramEnd"/>
+      <w:r>
+        <w:rPr>
+          <w:sz w:val="36"/>
+          <w:szCs w:val="36"/>
+        </w:rPr>
+        <w:t>50];</w:t>
       </w:r>
     </w:p>
     <w:p>
@@ -3888,7 +5280,23 @@
           <w:sz w:val="36"/>
           <w:szCs w:val="36"/>
         </w:rPr>
-        <w:t xml:space="preserve">    float mark[4];</w:t>
+        <w:t xml:space="preserve">    float </w:t>
+      </w:r>
+      <w:proofErr w:type="gramStart"/>
+      <w:r>
+        <w:rPr>
+          <w:sz w:val="36"/>
+          <w:szCs w:val="36"/>
+        </w:rPr>
+        <w:t>mark[</w:t>
+      </w:r>
+      <w:proofErr w:type="gramEnd"/>
+      <w:r>
+        <w:rPr>
+          <w:sz w:val="36"/>
+          <w:szCs w:val="36"/>
+        </w:rPr>
+        <w:t>4];</w:t>
       </w:r>
     </w:p>
     <w:p>
@@ -3929,8 +5337,58 @@
           <w:sz w:val="36"/>
           <w:szCs w:val="36"/>
         </w:rPr>
-        <w:t>float calavg(struct student s[],int size){</w:t>
-      </w:r>
+        <w:t xml:space="preserve">float </w:t>
+      </w:r>
+      <w:proofErr w:type="spellStart"/>
+      <w:proofErr w:type="gramStart"/>
+      <w:r>
+        <w:rPr>
+          <w:sz w:val="36"/>
+          <w:szCs w:val="36"/>
+        </w:rPr>
+        <w:t>calavg</w:t>
+      </w:r>
+      <w:proofErr w:type="spellEnd"/>
+      <w:r>
+        <w:rPr>
+          <w:sz w:val="36"/>
+          <w:szCs w:val="36"/>
+        </w:rPr>
+        <w:t>(</w:t>
+      </w:r>
+      <w:proofErr w:type="gramEnd"/>
+      <w:r>
+        <w:rPr>
+          <w:sz w:val="36"/>
+          <w:szCs w:val="36"/>
+        </w:rPr>
+        <w:t xml:space="preserve">struct student </w:t>
+      </w:r>
+      <w:proofErr w:type="gramStart"/>
+      <w:r>
+        <w:rPr>
+          <w:sz w:val="36"/>
+          <w:szCs w:val="36"/>
+        </w:rPr>
+        <w:t>s[],int</w:t>
+      </w:r>
+      <w:proofErr w:type="gramEnd"/>
+      <w:r>
+        <w:rPr>
+          <w:sz w:val="36"/>
+          <w:szCs w:val="36"/>
+        </w:rPr>
+        <w:t xml:space="preserve"> </w:t>
+      </w:r>
+      <w:proofErr w:type="gramStart"/>
+      <w:r>
+        <w:rPr>
+          <w:sz w:val="36"/>
+          <w:szCs w:val="36"/>
+        </w:rPr>
+        <w:t>size){</w:t>
+      </w:r>
+      <w:proofErr w:type="gramEnd"/>
     </w:p>
     <w:p>
       <w:pPr>
@@ -3986,8 +5444,83 @@
           <w:sz w:val="36"/>
           <w:szCs w:val="36"/>
         </w:rPr>
-        <w:t xml:space="preserve">    for(int i = 0;i&lt;size;i++){</w:t>
-      </w:r>
+        <w:t xml:space="preserve">    </w:t>
+      </w:r>
+      <w:proofErr w:type="gramStart"/>
+      <w:r>
+        <w:rPr>
+          <w:sz w:val="36"/>
+          <w:szCs w:val="36"/>
+        </w:rPr>
+        <w:t>for(</w:t>
+      </w:r>
+      <w:proofErr w:type="gramEnd"/>
+      <w:r>
+        <w:rPr>
+          <w:sz w:val="36"/>
+          <w:szCs w:val="36"/>
+        </w:rPr>
+        <w:t xml:space="preserve">int </w:t>
+      </w:r>
+      <w:proofErr w:type="spellStart"/>
+      <w:r>
+        <w:rPr>
+          <w:sz w:val="36"/>
+          <w:szCs w:val="36"/>
+        </w:rPr>
+        <w:t>i</w:t>
+      </w:r>
+      <w:proofErr w:type="spellEnd"/>
+      <w:r>
+        <w:rPr>
+          <w:sz w:val="36"/>
+          <w:szCs w:val="36"/>
+        </w:rPr>
+        <w:t xml:space="preserve"> = </w:t>
+      </w:r>
+      <w:proofErr w:type="gramStart"/>
+      <w:r>
+        <w:rPr>
+          <w:sz w:val="36"/>
+          <w:szCs w:val="36"/>
+        </w:rPr>
+        <w:t>0;i</w:t>
+      </w:r>
+      <w:proofErr w:type="gramEnd"/>
+      <w:r>
+        <w:rPr>
+          <w:sz w:val="36"/>
+          <w:szCs w:val="36"/>
+        </w:rPr>
+        <w:t>&lt;</w:t>
+      </w:r>
+      <w:proofErr w:type="spellStart"/>
+      <w:proofErr w:type="gramStart"/>
+      <w:r>
+        <w:rPr>
+          <w:sz w:val="36"/>
+          <w:szCs w:val="36"/>
+        </w:rPr>
+        <w:t>size;i</w:t>
+      </w:r>
+      <w:proofErr w:type="spellEnd"/>
+      <w:proofErr w:type="gramEnd"/>
+      <w:r>
+        <w:rPr>
+          <w:sz w:val="36"/>
+          <w:szCs w:val="36"/>
+        </w:rPr>
+        <w:t>+</w:t>
+      </w:r>
+      <w:proofErr w:type="gramStart"/>
+      <w:r>
+        <w:rPr>
+          <w:sz w:val="36"/>
+          <w:szCs w:val="36"/>
+        </w:rPr>
+        <w:t>+){</w:t>
+      </w:r>
+      <w:proofErr w:type="gramEnd"/>
     </w:p>
     <w:p>
       <w:pPr>
@@ -4018,23 +5551,89 @@
           <w:sz w:val="36"/>
           <w:szCs w:val="36"/>
         </w:rPr>
-        <w:t xml:space="preserve">        for(int j = 0;j&lt;4;j++){</w:t>
-      </w:r>
-    </w:p>
-    <w:p>
-      <w:pPr>
-        <w:pStyle w:val="NoSpacing"/>
-        <w:rPr>
-          <w:sz w:val="36"/>
-          <w:szCs w:val="36"/>
-        </w:rPr>
-      </w:pPr>
-      <w:r>
-        <w:rPr>
-          <w:sz w:val="36"/>
-          <w:szCs w:val="36"/>
-        </w:rPr>
-        <w:t xml:space="preserve">            total += s[i].mark[j] / 4;</w:t>
+        <w:t xml:space="preserve">        </w:t>
+      </w:r>
+      <w:proofErr w:type="gramStart"/>
+      <w:r>
+        <w:rPr>
+          <w:sz w:val="36"/>
+          <w:szCs w:val="36"/>
+        </w:rPr>
+        <w:t>for(</w:t>
+      </w:r>
+      <w:proofErr w:type="gramEnd"/>
+      <w:r>
+        <w:rPr>
+          <w:sz w:val="36"/>
+          <w:szCs w:val="36"/>
+        </w:rPr>
+        <w:t xml:space="preserve">int j = </w:t>
+      </w:r>
+      <w:proofErr w:type="gramStart"/>
+      <w:r>
+        <w:rPr>
+          <w:sz w:val="36"/>
+          <w:szCs w:val="36"/>
+        </w:rPr>
+        <w:t>0;j</w:t>
+      </w:r>
+      <w:proofErr w:type="gramEnd"/>
+      <w:r>
+        <w:rPr>
+          <w:sz w:val="36"/>
+          <w:szCs w:val="36"/>
+        </w:rPr>
+        <w:t>&lt;</w:t>
+      </w:r>
+      <w:proofErr w:type="gramStart"/>
+      <w:r>
+        <w:rPr>
+          <w:sz w:val="36"/>
+          <w:szCs w:val="36"/>
+        </w:rPr>
+        <w:t>4;j++){</w:t>
+      </w:r>
+      <w:proofErr w:type="gramEnd"/>
+    </w:p>
+    <w:p>
+      <w:pPr>
+        <w:pStyle w:val="NoSpacing"/>
+        <w:rPr>
+          <w:sz w:val="36"/>
+          <w:szCs w:val="36"/>
+        </w:rPr>
+      </w:pPr>
+      <w:r>
+        <w:rPr>
+          <w:sz w:val="36"/>
+          <w:szCs w:val="36"/>
+        </w:rPr>
+        <w:t xml:space="preserve">            total += s[</w:t>
+      </w:r>
+      <w:proofErr w:type="spellStart"/>
+      <w:r>
+        <w:rPr>
+          <w:sz w:val="36"/>
+          <w:szCs w:val="36"/>
+        </w:rPr>
+        <w:t>i</w:t>
+      </w:r>
+      <w:proofErr w:type="spellEnd"/>
+      <w:proofErr w:type="gramStart"/>
+      <w:r>
+        <w:rPr>
+          <w:sz w:val="36"/>
+          <w:szCs w:val="36"/>
+        </w:rPr>
+        <w:t>].mark</w:t>
+      </w:r>
+      <w:proofErr w:type="gramEnd"/>
+      <w:r>
+        <w:rPr>
+          <w:sz w:val="36"/>
+          <w:szCs w:val="36"/>
+        </w:rPr>
+        <w:t>[j] / 4;</w:t>
       </w:r>
     </w:p>
     <w:p>
@@ -4066,7 +5665,64 @@
           <w:sz w:val="36"/>
           <w:szCs w:val="36"/>
         </w:rPr>
-        <w:t xml:space="preserve">        printf("average mark of student %d is %0.1f\n",i+1,total);</w:t>
+        <w:t xml:space="preserve">        </w:t>
+      </w:r>
+      <w:proofErr w:type="spellStart"/>
+      <w:proofErr w:type="gramStart"/>
+      <w:r>
+        <w:rPr>
+          <w:sz w:val="36"/>
+          <w:szCs w:val="36"/>
+        </w:rPr>
+        <w:t>printf</w:t>
+      </w:r>
+      <w:proofErr w:type="spellEnd"/>
+      <w:r>
+        <w:rPr>
+          <w:sz w:val="36"/>
+          <w:szCs w:val="36"/>
+        </w:rPr>
+        <w:t>(</w:t>
+      </w:r>
+      <w:proofErr w:type="gramEnd"/>
+      <w:r>
+        <w:rPr>
+          <w:sz w:val="36"/>
+          <w:szCs w:val="36"/>
+        </w:rPr>
+        <w:t>"average mark of student %d is %0.1f\n</w:t>
+      </w:r>
+      <w:proofErr w:type="gramStart"/>
+      <w:r>
+        <w:rPr>
+          <w:sz w:val="36"/>
+          <w:szCs w:val="36"/>
+        </w:rPr>
+        <w:t>",i</w:t>
+      </w:r>
+      <w:proofErr w:type="gramEnd"/>
+      <w:r>
+        <w:rPr>
+          <w:sz w:val="36"/>
+          <w:szCs w:val="36"/>
+        </w:rPr>
+        <w:t>+</w:t>
+      </w:r>
+      <w:proofErr w:type="gramStart"/>
+      <w:r>
+        <w:rPr>
+          <w:sz w:val="36"/>
+          <w:szCs w:val="36"/>
+        </w:rPr>
+        <w:t>1,total</w:t>
+      </w:r>
+      <w:proofErr w:type="gramEnd"/>
+      <w:r>
+        <w:rPr>
+          <w:sz w:val="36"/>
+          <w:szCs w:val="36"/>
+        </w:rPr>
+        <w:t>);</w:t>
       </w:r>
     </w:p>
     <w:p>
@@ -4156,80 +5812,153 @@
           <w:sz w:val="36"/>
           <w:szCs w:val="36"/>
         </w:rPr>
-        <w:t>int main(){</w:t>
-      </w:r>
-    </w:p>
-    <w:p>
-      <w:pPr>
-        <w:pStyle w:val="NoSpacing"/>
-        <w:rPr>
-          <w:sz w:val="36"/>
-          <w:szCs w:val="36"/>
-        </w:rPr>
-      </w:pPr>
-    </w:p>
-    <w:p>
-      <w:pPr>
-        <w:pStyle w:val="NoSpacing"/>
-        <w:rPr>
-          <w:sz w:val="36"/>
-          <w:szCs w:val="36"/>
-        </w:rPr>
-      </w:pPr>
-      <w:r>
-        <w:rPr>
-          <w:sz w:val="36"/>
-          <w:szCs w:val="36"/>
-        </w:rPr>
-        <w:t xml:space="preserve">    struct student s[3] = {</w:t>
-      </w:r>
-    </w:p>
-    <w:p>
-      <w:pPr>
-        <w:pStyle w:val="NoSpacing"/>
-        <w:rPr>
-          <w:sz w:val="36"/>
-          <w:szCs w:val="36"/>
-        </w:rPr>
-      </w:pPr>
-      <w:r>
-        <w:rPr>
-          <w:sz w:val="36"/>
-          <w:szCs w:val="36"/>
-        </w:rPr>
-        <w:t xml:space="preserve">        {"avi",20,{90,80,60,40}},</w:t>
-      </w:r>
-    </w:p>
-    <w:p>
-      <w:pPr>
-        <w:pStyle w:val="NoSpacing"/>
-        <w:rPr>
-          <w:sz w:val="36"/>
-          <w:szCs w:val="36"/>
-        </w:rPr>
-      </w:pPr>
-      <w:r>
-        <w:rPr>
-          <w:sz w:val="36"/>
-          <w:szCs w:val="36"/>
-        </w:rPr>
-        <w:t xml:space="preserve">        {"parshant",20,{90,40,70,40}},</w:t>
-      </w:r>
-    </w:p>
-    <w:p>
-      <w:pPr>
-        <w:pStyle w:val="NoSpacing"/>
-        <w:rPr>
-          <w:sz w:val="36"/>
-          <w:szCs w:val="36"/>
-        </w:rPr>
-      </w:pPr>
-      <w:r>
-        <w:rPr>
-          <w:sz w:val="36"/>
-          <w:szCs w:val="36"/>
-        </w:rPr>
-        <w:t xml:space="preserve">        {"darshit",19,{90,50,70,40}}</w:t>
+        <w:t xml:space="preserve">int </w:t>
+      </w:r>
+      <w:proofErr w:type="gramStart"/>
+      <w:r>
+        <w:rPr>
+          <w:sz w:val="36"/>
+          <w:szCs w:val="36"/>
+        </w:rPr>
+        <w:t>main(){</w:t>
+      </w:r>
+      <w:proofErr w:type="gramEnd"/>
+    </w:p>
+    <w:p>
+      <w:pPr>
+        <w:pStyle w:val="NoSpacing"/>
+        <w:rPr>
+          <w:sz w:val="36"/>
+          <w:szCs w:val="36"/>
+        </w:rPr>
+      </w:pPr>
+    </w:p>
+    <w:p>
+      <w:pPr>
+        <w:pStyle w:val="NoSpacing"/>
+        <w:rPr>
+          <w:sz w:val="36"/>
+          <w:szCs w:val="36"/>
+        </w:rPr>
+      </w:pPr>
+      <w:r>
+        <w:rPr>
+          <w:sz w:val="36"/>
+          <w:szCs w:val="36"/>
+        </w:rPr>
+        <w:t xml:space="preserve">    struct student </w:t>
+      </w:r>
+      <w:proofErr w:type="gramStart"/>
+      <w:r>
+        <w:rPr>
+          <w:sz w:val="36"/>
+          <w:szCs w:val="36"/>
+        </w:rPr>
+        <w:t>s[</w:t>
+      </w:r>
+      <w:proofErr w:type="gramEnd"/>
+      <w:r>
+        <w:rPr>
+          <w:sz w:val="36"/>
+          <w:szCs w:val="36"/>
+        </w:rPr>
+        <w:t>3] = {</w:t>
+      </w:r>
+    </w:p>
+    <w:p>
+      <w:pPr>
+        <w:pStyle w:val="NoSpacing"/>
+        <w:rPr>
+          <w:sz w:val="36"/>
+          <w:szCs w:val="36"/>
+        </w:rPr>
+      </w:pPr>
+      <w:r>
+        <w:rPr>
+          <w:sz w:val="36"/>
+          <w:szCs w:val="36"/>
+        </w:rPr>
+        <w:t xml:space="preserve">        {"avi",</w:t>
+      </w:r>
+      <w:proofErr w:type="gramStart"/>
+      <w:r>
+        <w:rPr>
+          <w:sz w:val="36"/>
+          <w:szCs w:val="36"/>
+        </w:rPr>
+        <w:t>20,{</w:t>
+      </w:r>
+      <w:proofErr w:type="gramEnd"/>
+      <w:r>
+        <w:rPr>
+          <w:sz w:val="36"/>
+          <w:szCs w:val="36"/>
+        </w:rPr>
+        <w:t>90,80,60,40}},</w:t>
+      </w:r>
+    </w:p>
+    <w:p>
+      <w:pPr>
+        <w:pStyle w:val="NoSpacing"/>
+        <w:rPr>
+          <w:sz w:val="36"/>
+          <w:szCs w:val="36"/>
+        </w:rPr>
+      </w:pPr>
+      <w:r>
+        <w:rPr>
+          <w:sz w:val="36"/>
+          <w:szCs w:val="36"/>
+        </w:rPr>
+        <w:t xml:space="preserve">        {"parshant",</w:t>
+      </w:r>
+      <w:proofErr w:type="gramStart"/>
+      <w:r>
+        <w:rPr>
+          <w:sz w:val="36"/>
+          <w:szCs w:val="36"/>
+        </w:rPr>
+        <w:t>20,{</w:t>
+      </w:r>
+      <w:proofErr w:type="gramEnd"/>
+      <w:r>
+        <w:rPr>
+          <w:sz w:val="36"/>
+          <w:szCs w:val="36"/>
+        </w:rPr>
+        <w:t>90,40,70,40}},</w:t>
+      </w:r>
+    </w:p>
+    <w:p>
+      <w:pPr>
+        <w:pStyle w:val="NoSpacing"/>
+        <w:rPr>
+          <w:sz w:val="36"/>
+          <w:szCs w:val="36"/>
+        </w:rPr>
+      </w:pPr>
+      <w:r>
+        <w:rPr>
+          <w:sz w:val="36"/>
+          <w:szCs w:val="36"/>
+        </w:rPr>
+        <w:t xml:space="preserve">        {"darshit",</w:t>
+      </w:r>
+      <w:proofErr w:type="gramStart"/>
+      <w:r>
+        <w:rPr>
+          <w:sz w:val="36"/>
+          <w:szCs w:val="36"/>
+        </w:rPr>
+        <w:t>19,{</w:t>
+      </w:r>
+      <w:proofErr w:type="gramEnd"/>
+      <w:r>
+        <w:rPr>
+          <w:sz w:val="36"/>
+          <w:szCs w:val="36"/>
+        </w:rPr>
+        <w:t>90,50,70,40}}</w:t>
       </w:r>
     </w:p>
     <w:p>
@@ -4286,7 +6015,41 @@
           <w:sz w:val="36"/>
           <w:szCs w:val="36"/>
         </w:rPr>
-        <w:t xml:space="preserve">    calavg(s,size);</w:t>
+        <w:t xml:space="preserve">    </w:t>
+      </w:r>
+      <w:proofErr w:type="spellStart"/>
+      <w:r>
+        <w:rPr>
+          <w:sz w:val="36"/>
+          <w:szCs w:val="36"/>
+        </w:rPr>
+        <w:t>calavg</w:t>
+      </w:r>
+      <w:proofErr w:type="spellEnd"/>
+      <w:r>
+        <w:rPr>
+          <w:sz w:val="36"/>
+          <w:szCs w:val="36"/>
+        </w:rPr>
+        <w:t>(</w:t>
+      </w:r>
+      <w:proofErr w:type="spellStart"/>
+      <w:proofErr w:type="gramStart"/>
+      <w:r>
+        <w:rPr>
+          <w:sz w:val="36"/>
+          <w:szCs w:val="36"/>
+        </w:rPr>
+        <w:t>s,size</w:t>
+      </w:r>
+      <w:proofErr w:type="spellEnd"/>
+      <w:proofErr w:type="gramEnd"/>
+      <w:r>
+        <w:rPr>
+          <w:sz w:val="36"/>
+          <w:szCs w:val="36"/>
+        </w:rPr>
+        <w:t>);</w:t>
       </w:r>
     </w:p>
     <w:p>
@@ -4354,6 +6117,7 @@
           <w:u w:val="single"/>
         </w:rPr>
       </w:pPr>
+      <w:proofErr w:type="spellStart"/>
       <w:r>
         <w:rPr>
           <w:b/>
@@ -4364,6 +6128,7 @@
         </w:rPr>
         <w:t>OutPut</w:t>
       </w:r>
+      <w:proofErr w:type="spellEnd"/>
       <w:r>
         <w:rPr>
           <w:b/>
@@ -5397,6 +7162,7 @@
   <w:style w:type="character" w:default="1" w:styleId="DefaultParagraphFont">
     <w:name w:val="Default Paragraph Font"/>
     <w:uiPriority w:val="1"/>
+    <w:semiHidden/>
     <w:unhideWhenUsed/>
   </w:style>
   <w:style w:type="table" w:default="1" w:styleId="TableNormal">

</xml_diff>